<commit_message>
update file structure and add demographic data code (for Baobab data)
</commit_message>
<xml_diff>
--- a/model_feedback_300123.docx
+++ b/model_feedback_300123.docx
@@ -105,6 +105,24 @@
           <w:lang w:eastAsia="en-GB"/>
         </w:rPr>
       </w:pPr>
+      <w:r>
+        <w:rPr>
+          <w:rFonts w:ascii="Calibri" w:eastAsia="Times New Roman" w:hAnsi="Calibri" w:cs="Calibri"/>
+          <w:color w:val="000000"/>
+          <w:lang w:eastAsia="en-GB"/>
+        </w:rPr>
+        <w:t>- make a new branch to test outputs</w:t>
+      </w:r>
+    </w:p>
+    <w:p>
+      <w:pPr>
+        <w:shd w:val="clear" w:color="auto" w:fill="FFFFFF"/>
+        <w:rPr>
+          <w:rFonts w:ascii="Calibri" w:eastAsia="Times New Roman" w:hAnsi="Calibri" w:cs="Calibri"/>
+          <w:color w:val="000000"/>
+          <w:lang w:eastAsia="en-GB"/>
+        </w:rPr>
+      </w:pPr>
     </w:p>
     <w:p>
       <w:pPr>
@@ -400,7 +418,15 @@
           <w:color w:val="000000"/>
           <w:lang w:eastAsia="en-GB"/>
         </w:rPr>
-        <w:t xml:space="preserve">-You may need to consider longer max life expectancies, </w:t>
+        <w:t>-You may need to consider longer max life expectancies</w:t>
+      </w:r>
+      <w:r>
+        <w:rPr>
+          <w:rFonts w:ascii="Calibri" w:eastAsia="Times New Roman" w:hAnsi="Calibri" w:cs="Calibri"/>
+          <w:color w:val="000000"/>
+          <w:lang w:eastAsia="en-GB"/>
+        </w:rPr>
+        <w:t xml:space="preserve"> – tackle this when fitting more reasonable data.</w:t>
       </w:r>
     </w:p>
     <w:p>

</xml_diff>